<commit_message>
new files added and old ones updated
</commit_message>
<xml_diff>
--- a/write-up/search methods.docx
+++ b/write-up/search methods.docx
@@ -22,8 +22,6 @@
         </w:rPr>
         <w:t>Search methods for identification of studies</w:t>
       </w:r>
-      <w:bookmarkStart w:id="0" w:name="_GoBack"/>
-      <w:bookmarkEnd w:id="0"/>
     </w:p>
     <w:p>
       <w:pPr>
@@ -39,15 +37,161 @@
           <w:szCs w:val="28"/>
           <w:lang w:val="en-GB"/>
         </w:rPr>
-        <w:t xml:space="preserve">We searched Medline database up to </w:t>
-      </w:r>
-      <w:r>
-        <w:rPr>
-          <w:sz w:val="28"/>
-          <w:szCs w:val="28"/>
-          <w:lang w:val="en-GB"/>
-        </w:rPr>
-        <w:t>20</w:t>
+        <w:t xml:space="preserve">We conducted electronic searches in four databases; 1) Medline and Medline In-process through </w:t>
+      </w:r>
+      <w:proofErr w:type="spellStart"/>
+      <w:r>
+        <w:rPr>
+          <w:sz w:val="28"/>
+          <w:szCs w:val="28"/>
+          <w:lang w:val="en-GB"/>
+        </w:rPr>
+        <w:t>pubmed</w:t>
+      </w:r>
+      <w:proofErr w:type="spellEnd"/>
+      <w:r>
+        <w:rPr>
+          <w:sz w:val="28"/>
+          <w:szCs w:val="28"/>
+          <w:lang w:val="en-GB"/>
+        </w:rPr>
+        <w:t xml:space="preserve"> 2) CINAHL through </w:t>
+      </w:r>
+      <w:proofErr w:type="spellStart"/>
+      <w:r>
+        <w:rPr>
+          <w:sz w:val="28"/>
+          <w:szCs w:val="28"/>
+          <w:lang w:val="en-GB"/>
+        </w:rPr>
+        <w:t>ebscohost</w:t>
+      </w:r>
+      <w:proofErr w:type="spellEnd"/>
+      <w:r>
+        <w:rPr>
+          <w:sz w:val="28"/>
+          <w:szCs w:val="28"/>
+          <w:lang w:val="en-GB"/>
+        </w:rPr>
+        <w:t xml:space="preserve"> platform 3) </w:t>
+      </w:r>
+      <w:proofErr w:type="gramStart"/>
+      <w:r>
+        <w:rPr>
+          <w:sz w:val="28"/>
+          <w:szCs w:val="28"/>
+          <w:lang w:val="en-GB"/>
+        </w:rPr>
+        <w:t>Cochrane  Effective</w:t>
+      </w:r>
+      <w:proofErr w:type="gramEnd"/>
+      <w:r>
+        <w:rPr>
+          <w:sz w:val="28"/>
+          <w:szCs w:val="28"/>
+          <w:lang w:val="en-GB"/>
+        </w:rPr>
+        <w:t xml:space="preserve"> practice and organization of Care (EPOC) special register on </w:t>
+      </w:r>
+      <w:proofErr w:type="spellStart"/>
+      <w:r>
+        <w:rPr>
+          <w:sz w:val="28"/>
+          <w:szCs w:val="28"/>
+          <w:lang w:val="en-GB"/>
+        </w:rPr>
+        <w:t>wiley</w:t>
+      </w:r>
+      <w:proofErr w:type="spellEnd"/>
+      <w:r>
+        <w:rPr>
+          <w:sz w:val="28"/>
+          <w:szCs w:val="28"/>
+          <w:lang w:val="en-GB"/>
+        </w:rPr>
+        <w:t xml:space="preserve"> platform</w:t>
+      </w:r>
+      <w:r>
+        <w:rPr>
+          <w:sz w:val="28"/>
+          <w:szCs w:val="28"/>
+          <w:lang w:val="en-GB"/>
+        </w:rPr>
+        <w:t xml:space="preserve"> 4) PDQ-Evidence. For each database, the search strategy was developed by KN modifying the search strategy provided by </w:t>
+      </w:r>
+      <w:r>
+        <w:rPr>
+          <w:i/>
+          <w:sz w:val="28"/>
+          <w:szCs w:val="28"/>
+          <w:lang w:val="en-GB"/>
+        </w:rPr>
+        <w:t xml:space="preserve">Bright et al </w:t>
+      </w:r>
+      <w:r>
+        <w:rPr>
+          <w:sz w:val="28"/>
+          <w:szCs w:val="28"/>
+          <w:lang w:val="en-GB"/>
+        </w:rPr>
+        <w:t xml:space="preserve">in their AHRQ report on CDSS systems. </w:t>
+      </w:r>
+    </w:p>
+    <w:p>
+      <w:pPr>
+        <w:rPr>
+          <w:sz w:val="28"/>
+          <w:szCs w:val="28"/>
+          <w:lang w:val="en-GB"/>
+        </w:rPr>
+      </w:pPr>
+      <w:r>
+        <w:rPr>
+          <w:sz w:val="28"/>
+          <w:szCs w:val="28"/>
+          <w:lang w:val="en-GB"/>
+        </w:rPr>
+        <w:t>W</w:t>
+      </w:r>
+      <w:r>
+        <w:rPr>
+          <w:sz w:val="28"/>
+          <w:szCs w:val="28"/>
+          <w:lang w:val="en-GB"/>
+        </w:rPr>
+        <w:t>ith no limit on time periods,</w:t>
+      </w:r>
+      <w:r>
+        <w:rPr>
+          <w:sz w:val="28"/>
+          <w:szCs w:val="28"/>
+          <w:lang w:val="en-GB"/>
+        </w:rPr>
+        <w:t xml:space="preserve"> </w:t>
+      </w:r>
+      <w:r>
+        <w:rPr>
+          <w:sz w:val="28"/>
+          <w:szCs w:val="28"/>
+          <w:lang w:val="en-GB"/>
+        </w:rPr>
+        <w:t xml:space="preserve">Medline was </w:t>
+      </w:r>
+      <w:r>
+        <w:rPr>
+          <w:sz w:val="28"/>
+          <w:szCs w:val="28"/>
+          <w:lang w:val="en-GB"/>
+        </w:rPr>
+        <w:t xml:space="preserve">searched up to </w:t>
+      </w:r>
+      <w:r>
+        <w:rPr>
+          <w:sz w:val="28"/>
+          <w:szCs w:val="28"/>
+          <w:lang w:val="en-GB"/>
+        </w:rPr>
+        <w:t>2</w:t>
       </w:r>
       <w:r>
         <w:rPr>
@@ -56,15 +200,73 @@
           <w:vertAlign w:val="superscript"/>
           <w:lang w:val="en-GB"/>
         </w:rPr>
-        <w:t>th</w:t>
-      </w:r>
-      <w:r>
-        <w:rPr>
-          <w:sz w:val="28"/>
-          <w:szCs w:val="28"/>
-          <w:lang w:val="en-GB"/>
-        </w:rPr>
-        <w:t xml:space="preserve"> March 2018 using Medical Subject Headings for systematic reviews and meta-analyses of CDSS systems modifying terms used in a previous AHRQ report </w:t>
+        <w:t>nd</w:t>
+      </w:r>
+      <w:r>
+        <w:rPr>
+          <w:sz w:val="28"/>
+          <w:szCs w:val="28"/>
+          <w:lang w:val="en-GB"/>
+        </w:rPr>
+        <w:t xml:space="preserve"> </w:t>
+      </w:r>
+      <w:r>
+        <w:rPr>
+          <w:sz w:val="28"/>
+          <w:szCs w:val="28"/>
+          <w:lang w:val="en-GB"/>
+        </w:rPr>
+        <w:t>March 2018 using Medical Subject Headings</w:t>
+      </w:r>
+      <w:r>
+        <w:rPr>
+          <w:sz w:val="28"/>
+          <w:szCs w:val="28"/>
+          <w:lang w:val="en-GB"/>
+        </w:rPr>
+        <w:t xml:space="preserve"> (</w:t>
+      </w:r>
+      <w:proofErr w:type="spellStart"/>
+      <w:r>
+        <w:rPr>
+          <w:sz w:val="28"/>
+          <w:szCs w:val="28"/>
+          <w:lang w:val="en-GB"/>
+        </w:rPr>
+        <w:t>MeSH</w:t>
+      </w:r>
+      <w:proofErr w:type="spellEnd"/>
+      <w:r>
+        <w:rPr>
+          <w:sz w:val="28"/>
+          <w:szCs w:val="28"/>
+          <w:lang w:val="en-GB"/>
+        </w:rPr>
+        <w:t>)</w:t>
+      </w:r>
+      <w:r>
+        <w:rPr>
+          <w:sz w:val="28"/>
+          <w:szCs w:val="28"/>
+          <w:lang w:val="en-GB"/>
+        </w:rPr>
+        <w:t xml:space="preserve"> for systematic reviews and meta-analyses of CDSS</w:t>
+      </w:r>
+      <w:r>
+        <w:rPr>
+          <w:sz w:val="28"/>
+          <w:szCs w:val="28"/>
+          <w:lang w:val="en-GB"/>
+        </w:rPr>
+        <w:t>s</w:t>
+      </w:r>
+      <w:r>
+        <w:rPr>
+          <w:sz w:val="28"/>
+          <w:szCs w:val="28"/>
+          <w:lang w:val="en-GB"/>
+        </w:rPr>
+        <w:t>.</w:t>
       </w:r>
       <w:r>
         <w:rPr>
@@ -73,15 +275,23 @@
           <w:szCs w:val="28"/>
           <w:lang w:val="en-GB"/>
         </w:rPr>
-        <w:t xml:space="preserve">insert reference here. </w:t>
-      </w:r>
-      <w:r>
-        <w:rPr>
-          <w:sz w:val="28"/>
-          <w:szCs w:val="28"/>
-          <w:lang w:val="en-GB"/>
-        </w:rPr>
-        <w:t>We also searched the CINAHL up to 1</w:t>
+        <w:t xml:space="preserve"> </w:t>
+      </w:r>
+      <w:r>
+        <w:rPr>
+          <w:sz w:val="28"/>
+          <w:szCs w:val="28"/>
+          <w:lang w:val="en-GB"/>
+        </w:rPr>
+        <w:t>A search was also conducted on</w:t>
+      </w:r>
+      <w:r>
+        <w:rPr>
+          <w:sz w:val="28"/>
+          <w:szCs w:val="28"/>
+          <w:lang w:val="en-GB"/>
+        </w:rPr>
+        <w:t xml:space="preserve"> CINAHL up to 1</w:t>
       </w:r>
       <w:r>
         <w:rPr>
@@ -98,48 +308,55 @@
           <w:szCs w:val="28"/>
           <w:lang w:val="en-GB"/>
         </w:rPr>
-        <w:t xml:space="preserve"> March 2018 using Medical Headings for CDSS systems, Cochrane EPOC database up to 14</w:t>
-      </w:r>
-      <w:r>
-        <w:rPr>
-          <w:sz w:val="28"/>
-          <w:szCs w:val="28"/>
-          <w:vertAlign w:val="superscript"/>
-          <w:lang w:val="en-GB"/>
-        </w:rPr>
-        <w:t>th</w:t>
-      </w:r>
-      <w:r>
-        <w:rPr>
-          <w:sz w:val="28"/>
-          <w:szCs w:val="28"/>
-          <w:lang w:val="en-GB"/>
-        </w:rPr>
-        <w:t xml:space="preserve"> March 2018 using a combination of search terms for</w:t>
-      </w:r>
-      <w:r>
-        <w:rPr>
-          <w:sz w:val="28"/>
-          <w:szCs w:val="28"/>
-          <w:lang w:val="en-GB"/>
-        </w:rPr>
-        <w:t xml:space="preserve"> systematic reviews of</w:t>
-      </w:r>
-      <w:r>
-        <w:rPr>
-          <w:sz w:val="28"/>
-          <w:szCs w:val="28"/>
-          <w:lang w:val="en-GB"/>
-        </w:rPr>
-        <w:t xml:space="preserve"> CDSS systems and PDQ-evidence.org</w:t>
-      </w:r>
-      <w:r>
-        <w:rPr>
-          <w:sz w:val="28"/>
-          <w:szCs w:val="28"/>
-          <w:lang w:val="en-GB"/>
-        </w:rPr>
-        <w:t xml:space="preserve"> on the same date</w:t>
+        <w:t xml:space="preserve"> March 2018 using</w:t>
+      </w:r>
+      <w:r>
+        <w:rPr>
+          <w:sz w:val="28"/>
+          <w:szCs w:val="28"/>
+          <w:lang w:val="en-GB"/>
+        </w:rPr>
+        <w:t xml:space="preserve"> a series of</w:t>
+      </w:r>
+      <w:r>
+        <w:rPr>
+          <w:sz w:val="28"/>
+          <w:szCs w:val="28"/>
+          <w:lang w:val="en-GB"/>
+        </w:rPr>
+        <w:t xml:space="preserve"> Medical Headings</w:t>
+      </w:r>
+      <w:r>
+        <w:rPr>
+          <w:sz w:val="28"/>
+          <w:szCs w:val="28"/>
+          <w:lang w:val="en-GB"/>
+        </w:rPr>
+        <w:t xml:space="preserve"> (MH)</w:t>
+      </w:r>
+      <w:r>
+        <w:rPr>
+          <w:sz w:val="28"/>
+          <w:szCs w:val="28"/>
+          <w:lang w:val="en-GB"/>
+        </w:rPr>
+        <w:t xml:space="preserve"> for CDSS</w:t>
+      </w:r>
+      <w:r>
+        <w:rPr>
+          <w:sz w:val="28"/>
+          <w:szCs w:val="28"/>
+          <w:lang w:val="en-GB"/>
+        </w:rPr>
+        <w:t>s</w:t>
+      </w:r>
+      <w:r>
+        <w:rPr>
+          <w:sz w:val="28"/>
+          <w:szCs w:val="28"/>
+          <w:lang w:val="en-GB"/>
+        </w:rPr>
+        <w:t xml:space="preserve"> but</w:t>
       </w:r>
       <w:r>
         <w:rPr>
@@ -155,7 +372,478 @@
           <w:szCs w:val="28"/>
           <w:lang w:val="en-GB"/>
         </w:rPr>
-        <w:t xml:space="preserve">for systematic reviews of CDSS systems. The results were put through a title and abstract screening process by two independent reviewers; KN and RS to identify reviews that met our inclusion criteria. Results from CINAHL were screened on the </w:t>
+        <w:t>filtering out</w:t>
+      </w:r>
+      <w:r>
+        <w:rPr>
+          <w:sz w:val="28"/>
+          <w:szCs w:val="28"/>
+          <w:lang w:val="en-GB"/>
+        </w:rPr>
+        <w:t xml:space="preserve"> </w:t>
+      </w:r>
+      <w:r>
+        <w:rPr>
+          <w:sz w:val="28"/>
+          <w:szCs w:val="28"/>
+          <w:lang w:val="en-GB"/>
+        </w:rPr>
+        <w:t>M</w:t>
+      </w:r>
+      <w:r>
+        <w:rPr>
+          <w:sz w:val="28"/>
+          <w:szCs w:val="28"/>
+          <w:lang w:val="en-GB"/>
+        </w:rPr>
+        <w:t xml:space="preserve">edline </w:t>
+      </w:r>
+      <w:r>
+        <w:rPr>
+          <w:sz w:val="28"/>
+          <w:szCs w:val="28"/>
+          <w:lang w:val="en-GB"/>
+        </w:rPr>
+        <w:t>publications.</w:t>
+      </w:r>
+      <w:r>
+        <w:rPr>
+          <w:sz w:val="28"/>
+          <w:szCs w:val="28"/>
+          <w:lang w:val="en-GB"/>
+        </w:rPr>
+        <w:t xml:space="preserve"> </w:t>
+      </w:r>
+      <w:r>
+        <w:rPr>
+          <w:sz w:val="28"/>
+          <w:szCs w:val="28"/>
+          <w:lang w:val="en-GB"/>
+        </w:rPr>
+        <w:t xml:space="preserve">The </w:t>
+      </w:r>
+      <w:r>
+        <w:rPr>
+          <w:sz w:val="28"/>
+          <w:szCs w:val="28"/>
+          <w:lang w:val="en-GB"/>
+        </w:rPr>
+        <w:t>Cochrane EPOC database</w:t>
+      </w:r>
+      <w:r>
+        <w:rPr>
+          <w:sz w:val="28"/>
+          <w:szCs w:val="28"/>
+          <w:lang w:val="en-GB"/>
+        </w:rPr>
+        <w:t xml:space="preserve"> was also searched</w:t>
+      </w:r>
+      <w:r>
+        <w:rPr>
+          <w:sz w:val="28"/>
+          <w:szCs w:val="28"/>
+          <w:lang w:val="en-GB"/>
+        </w:rPr>
+        <w:t xml:space="preserve"> up to </w:t>
+      </w:r>
+      <w:r>
+        <w:rPr>
+          <w:sz w:val="28"/>
+          <w:szCs w:val="28"/>
+          <w:lang w:val="en-GB"/>
+        </w:rPr>
+        <w:t>the same date</w:t>
+      </w:r>
+      <w:r>
+        <w:rPr>
+          <w:sz w:val="28"/>
+          <w:szCs w:val="28"/>
+          <w:lang w:val="en-GB"/>
+        </w:rPr>
+        <w:t xml:space="preserve"> using a combination of search terms for</w:t>
+      </w:r>
+      <w:r>
+        <w:rPr>
+          <w:sz w:val="28"/>
+          <w:szCs w:val="28"/>
+          <w:lang w:val="en-GB"/>
+        </w:rPr>
+        <w:t xml:space="preserve"> systematic reviews</w:t>
+      </w:r>
+      <w:r>
+        <w:rPr>
+          <w:sz w:val="28"/>
+          <w:szCs w:val="28"/>
+          <w:lang w:val="en-GB"/>
+        </w:rPr>
+        <w:t xml:space="preserve"> and meta-analyses</w:t>
+      </w:r>
+      <w:r>
+        <w:rPr>
+          <w:sz w:val="28"/>
+          <w:szCs w:val="28"/>
+          <w:lang w:val="en-GB"/>
+        </w:rPr>
+        <w:t xml:space="preserve"> of</w:t>
+      </w:r>
+      <w:r>
+        <w:rPr>
+          <w:sz w:val="28"/>
+          <w:szCs w:val="28"/>
+          <w:lang w:val="en-GB"/>
+        </w:rPr>
+        <w:t xml:space="preserve"> CDSS</w:t>
+      </w:r>
+      <w:r>
+        <w:rPr>
+          <w:sz w:val="28"/>
+          <w:szCs w:val="28"/>
+          <w:lang w:val="en-GB"/>
+        </w:rPr>
+        <w:t>s</w:t>
+      </w:r>
+      <w:r>
+        <w:rPr>
+          <w:sz w:val="28"/>
+          <w:szCs w:val="28"/>
+          <w:lang w:val="en-GB"/>
+        </w:rPr>
+        <w:t>.</w:t>
+      </w:r>
+      <w:r>
+        <w:rPr>
+          <w:sz w:val="28"/>
+          <w:szCs w:val="28"/>
+          <w:lang w:val="en-GB"/>
+        </w:rPr>
+        <w:t xml:space="preserve"> </w:t>
+      </w:r>
+      <w:r>
+        <w:rPr>
+          <w:sz w:val="28"/>
+          <w:szCs w:val="28"/>
+          <w:lang w:val="en-GB"/>
+        </w:rPr>
+        <w:t>An additional search was conducted on pdq</w:t>
+      </w:r>
+      <w:r>
+        <w:rPr>
+          <w:sz w:val="28"/>
+          <w:szCs w:val="28"/>
+          <w:lang w:val="en-GB"/>
+        </w:rPr>
+        <w:t>-evidence.org</w:t>
+      </w:r>
+      <w:r>
+        <w:rPr>
+          <w:sz w:val="28"/>
+          <w:szCs w:val="28"/>
+          <w:lang w:val="en-GB"/>
+        </w:rPr>
+        <w:t xml:space="preserve"> </w:t>
+      </w:r>
+      <w:r>
+        <w:rPr>
+          <w:sz w:val="28"/>
+          <w:szCs w:val="28"/>
+          <w:lang w:val="en-GB"/>
+        </w:rPr>
+        <w:t>to</w:t>
+      </w:r>
+      <w:r>
+        <w:rPr>
+          <w:sz w:val="28"/>
+          <w:szCs w:val="28"/>
+          <w:lang w:val="en-GB"/>
+        </w:rPr>
+        <w:t xml:space="preserve"> the same date</w:t>
+      </w:r>
+      <w:r>
+        <w:rPr>
+          <w:sz w:val="28"/>
+          <w:szCs w:val="28"/>
+          <w:lang w:val="en-GB"/>
+        </w:rPr>
+        <w:t xml:space="preserve"> </w:t>
+      </w:r>
+      <w:r>
+        <w:rPr>
+          <w:sz w:val="28"/>
+          <w:szCs w:val="28"/>
+          <w:lang w:val="en-GB"/>
+        </w:rPr>
+        <w:t>for systematic reviews of CDSSs.</w:t>
+      </w:r>
+      <w:r>
+        <w:rPr>
+          <w:sz w:val="28"/>
+          <w:szCs w:val="28"/>
+          <w:lang w:val="en-GB"/>
+        </w:rPr>
+        <w:t xml:space="preserve"> </w:t>
+      </w:r>
+    </w:p>
+    <w:p>
+      <w:pPr>
+        <w:rPr>
+          <w:i/>
+          <w:sz w:val="28"/>
+          <w:szCs w:val="28"/>
+          <w:lang w:val="en-GB"/>
+        </w:rPr>
+      </w:pPr>
+      <w:r>
+        <w:rPr>
+          <w:sz w:val="28"/>
+          <w:szCs w:val="28"/>
+          <w:lang w:val="en-GB"/>
+        </w:rPr>
+        <w:t>PDQ (“pretty darn quick”)-</w:t>
+      </w:r>
+      <w:proofErr w:type="gramStart"/>
+      <w:r>
+        <w:rPr>
+          <w:sz w:val="28"/>
+          <w:szCs w:val="28"/>
+          <w:lang w:val="en-GB"/>
+        </w:rPr>
+        <w:t>Evidence  is</w:t>
+      </w:r>
+      <w:proofErr w:type="gramEnd"/>
+      <w:r>
+        <w:rPr>
+          <w:sz w:val="28"/>
+          <w:szCs w:val="28"/>
+          <w:lang w:val="en-GB"/>
+        </w:rPr>
+        <w:t xml:space="preserve"> a database that facilitates rapid access to the best available evidence for decisions about health systems. It includes systematic reviews, broad syntheses or reviews (including evidence-based policy briefs), primary studies included in systematic reviews and structured summaries of that evidence. (</w:t>
+      </w:r>
+      <w:r>
+        <w:rPr>
+          <w:i/>
+          <w:sz w:val="28"/>
+          <w:szCs w:val="28"/>
+          <w:lang w:val="en-GB"/>
+        </w:rPr>
+        <w:t>insert reference)</w:t>
+      </w:r>
+      <w:r>
+        <w:rPr>
+          <w:sz w:val="28"/>
+          <w:szCs w:val="28"/>
+          <w:lang w:val="en-GB"/>
+        </w:rPr>
+        <w:t>.</w:t>
+      </w:r>
+      <w:r>
+        <w:rPr>
+          <w:sz w:val="28"/>
+          <w:szCs w:val="28"/>
+          <w:lang w:val="en-GB"/>
+        </w:rPr>
+        <w:t xml:space="preserve"> </w:t>
+      </w:r>
+      <w:r>
+        <w:rPr>
+          <w:sz w:val="28"/>
+          <w:szCs w:val="28"/>
+          <w:lang w:val="en-GB"/>
+        </w:rPr>
+        <w:t>The search</w:t>
+      </w:r>
+      <w:r>
+        <w:rPr>
+          <w:sz w:val="28"/>
+          <w:szCs w:val="28"/>
+          <w:lang w:val="en-GB"/>
+        </w:rPr>
+        <w:t xml:space="preserve"> MeSH</w:t>
+      </w:r>
+      <w:r>
+        <w:rPr>
+          <w:sz w:val="28"/>
+          <w:szCs w:val="28"/>
+          <w:lang w:val="en-GB"/>
+        </w:rPr>
+        <w:t xml:space="preserve"> for each of these results is provided in the </w:t>
+      </w:r>
+      <w:r>
+        <w:rPr>
+          <w:i/>
+          <w:sz w:val="28"/>
+          <w:szCs w:val="28"/>
+          <w:lang w:val="en-GB"/>
+        </w:rPr>
+        <w:t>Annex.</w:t>
+      </w:r>
+    </w:p>
+    <w:p>
+      <w:pPr>
+        <w:rPr>
+          <w:sz w:val="28"/>
+          <w:szCs w:val="28"/>
+          <w:lang w:val="en-GB"/>
+        </w:rPr>
+      </w:pPr>
+      <w:r>
+        <w:rPr>
+          <w:sz w:val="28"/>
+          <w:szCs w:val="28"/>
+          <w:lang w:val="en-GB"/>
+        </w:rPr>
+        <w:t>The result</w:t>
+      </w:r>
+      <w:r>
+        <w:rPr>
+          <w:sz w:val="28"/>
+          <w:szCs w:val="28"/>
+          <w:lang w:val="en-GB"/>
+        </w:rPr>
+        <w:t>s</w:t>
+      </w:r>
+      <w:r>
+        <w:rPr>
+          <w:sz w:val="28"/>
+          <w:szCs w:val="28"/>
+          <w:lang w:val="en-GB"/>
+        </w:rPr>
+        <w:t xml:space="preserve"> were put through a title and abstract screening process by two independent reviewers; KN and RS to identify</w:t>
+      </w:r>
+      <w:r>
+        <w:rPr>
+          <w:sz w:val="28"/>
+          <w:szCs w:val="28"/>
+          <w:lang w:val="en-GB"/>
+        </w:rPr>
+        <w:t xml:space="preserve"> systematic</w:t>
+      </w:r>
+      <w:r>
+        <w:rPr>
+          <w:sz w:val="28"/>
+          <w:szCs w:val="28"/>
+          <w:lang w:val="en-GB"/>
+        </w:rPr>
+        <w:t xml:space="preserve"> reviews </w:t>
+      </w:r>
+      <w:r>
+        <w:rPr>
+          <w:sz w:val="28"/>
+          <w:szCs w:val="28"/>
+          <w:lang w:val="en-GB"/>
+        </w:rPr>
+        <w:t xml:space="preserve">and meta-analyses </w:t>
+      </w:r>
+      <w:r>
+        <w:rPr>
+          <w:sz w:val="28"/>
+          <w:szCs w:val="28"/>
+          <w:lang w:val="en-GB"/>
+        </w:rPr>
+        <w:t xml:space="preserve">that met </w:t>
+      </w:r>
+      <w:r>
+        <w:rPr>
+          <w:sz w:val="28"/>
+          <w:szCs w:val="28"/>
+          <w:lang w:val="en-GB"/>
+        </w:rPr>
+        <w:t>the</w:t>
+      </w:r>
+      <w:r>
+        <w:rPr>
+          <w:sz w:val="28"/>
+          <w:szCs w:val="28"/>
+          <w:lang w:val="en-GB"/>
+        </w:rPr>
+        <w:t xml:space="preserve"> inclusion criteria. </w:t>
+      </w:r>
+      <w:r>
+        <w:rPr>
+          <w:sz w:val="28"/>
+          <w:szCs w:val="28"/>
+          <w:lang w:val="en-GB"/>
+        </w:rPr>
+        <w:t xml:space="preserve">Disagreements between the two were solved by consensus. </w:t>
+      </w:r>
+      <w:r>
+        <w:rPr>
+          <w:sz w:val="28"/>
+          <w:szCs w:val="28"/>
+          <w:lang w:val="en-GB"/>
+        </w:rPr>
+        <w:t xml:space="preserve">Results </w:t>
+      </w:r>
+      <w:r>
+        <w:rPr>
+          <w:sz w:val="28"/>
+          <w:szCs w:val="28"/>
+          <w:lang w:val="en-GB"/>
+        </w:rPr>
+        <w:t>were</w:t>
+      </w:r>
+      <w:r>
+        <w:rPr>
+          <w:sz w:val="28"/>
+          <w:szCs w:val="28"/>
+          <w:lang w:val="en-GB"/>
+        </w:rPr>
+        <w:t xml:space="preserve"> initially</w:t>
+      </w:r>
+      <w:r>
+        <w:rPr>
+          <w:sz w:val="28"/>
+          <w:szCs w:val="28"/>
+          <w:lang w:val="en-GB"/>
+        </w:rPr>
+        <w:t xml:space="preserve"> exported to endnote as aggregates from </w:t>
+      </w:r>
+      <w:r>
+        <w:rPr>
+          <w:sz w:val="28"/>
+          <w:szCs w:val="28"/>
+          <w:lang w:val="en-GB"/>
+        </w:rPr>
+        <w:t>the respective</w:t>
+      </w:r>
+      <w:r>
+        <w:rPr>
+          <w:sz w:val="28"/>
+          <w:szCs w:val="28"/>
+          <w:lang w:val="en-GB"/>
+        </w:rPr>
+        <w:t xml:space="preserve"> database, then the endnot</w:t>
+      </w:r>
+      <w:r>
+        <w:rPr>
+          <w:sz w:val="28"/>
+          <w:szCs w:val="28"/>
+          <w:lang w:val="en-GB"/>
+        </w:rPr>
+        <w:t>e summary file</w:t>
+      </w:r>
+      <w:r>
+        <w:rPr>
+          <w:sz w:val="28"/>
+          <w:szCs w:val="28"/>
+          <w:lang w:val="en-GB"/>
+        </w:rPr>
+        <w:t xml:space="preserve"> of each database was </w:t>
+      </w:r>
+      <w:r>
+        <w:rPr>
+          <w:sz w:val="28"/>
+          <w:szCs w:val="28"/>
+          <w:lang w:val="en-GB"/>
+        </w:rPr>
+        <w:t>sequentially</w:t>
+      </w:r>
+      <w:r>
+        <w:rPr>
+          <w:sz w:val="28"/>
+          <w:szCs w:val="28"/>
+          <w:lang w:val="en-GB"/>
+        </w:rPr>
+        <w:t xml:space="preserve"> imported onto </w:t>
       </w:r>
       <w:proofErr w:type="spellStart"/>
       <w:r>
@@ -164,7 +852,7 @@
           <w:szCs w:val="28"/>
           <w:lang w:val="en-GB"/>
         </w:rPr>
-        <w:t>ebscohost</w:t>
+        <w:t>abstrackr</w:t>
       </w:r>
       <w:proofErr w:type="spellEnd"/>
       <w:r>
@@ -173,7 +861,152 @@
           <w:szCs w:val="28"/>
           <w:lang w:val="en-GB"/>
         </w:rPr>
-        <w:t xml:space="preserve"> platform while the others were summarized into a single file and exported to </w:t>
+        <w:t xml:space="preserve"> for the</w:t>
+      </w:r>
+      <w:r>
+        <w:rPr>
+          <w:sz w:val="28"/>
+          <w:szCs w:val="28"/>
+          <w:lang w:val="en-GB"/>
+        </w:rPr>
+        <w:t xml:space="preserve"> electronic</w:t>
+      </w:r>
+      <w:r>
+        <w:rPr>
+          <w:sz w:val="28"/>
+          <w:szCs w:val="28"/>
+          <w:lang w:val="en-GB"/>
+        </w:rPr>
+        <w:t xml:space="preserve"> abstract and title screening process.</w:t>
+      </w:r>
+      <w:r>
+        <w:rPr>
+          <w:sz w:val="28"/>
+          <w:szCs w:val="28"/>
+          <w:lang w:val="en-GB"/>
+        </w:rPr>
+        <w:t xml:space="preserve"> </w:t>
+      </w:r>
+    </w:p>
+    <w:p>
+      <w:pPr>
+        <w:rPr>
+          <w:sz w:val="28"/>
+          <w:szCs w:val="28"/>
+          <w:lang w:val="en-GB"/>
+        </w:rPr>
+      </w:pPr>
+      <w:r>
+        <w:rPr>
+          <w:sz w:val="28"/>
+          <w:szCs w:val="28"/>
+          <w:lang w:val="en-GB"/>
+        </w:rPr>
+        <w:t>E</w:t>
+      </w:r>
+      <w:r>
+        <w:rPr>
+          <w:sz w:val="28"/>
+          <w:szCs w:val="28"/>
+          <w:lang w:val="en-GB"/>
+        </w:rPr>
+        <w:t>ligible</w:t>
+      </w:r>
+      <w:r>
+        <w:rPr>
+          <w:sz w:val="28"/>
+          <w:szCs w:val="28"/>
+          <w:lang w:val="en-GB"/>
+        </w:rPr>
+        <w:t xml:space="preserve"> selected</w:t>
+      </w:r>
+      <w:r>
+        <w:rPr>
+          <w:sz w:val="28"/>
+          <w:szCs w:val="28"/>
+          <w:lang w:val="en-GB"/>
+        </w:rPr>
+        <w:t xml:space="preserve"> publications</w:t>
+      </w:r>
+      <w:r>
+        <w:rPr>
+          <w:sz w:val="28"/>
+          <w:szCs w:val="28"/>
+          <w:lang w:val="en-GB"/>
+        </w:rPr>
+        <w:t xml:space="preserve"> </w:t>
+      </w:r>
+      <w:r>
+        <w:rPr>
+          <w:sz w:val="28"/>
+          <w:szCs w:val="28"/>
+          <w:lang w:val="en-GB"/>
+        </w:rPr>
+        <w:t>underwent a full text review</w:t>
+      </w:r>
+      <w:r>
+        <w:rPr>
+          <w:sz w:val="28"/>
+          <w:szCs w:val="28"/>
+          <w:lang w:val="en-GB"/>
+        </w:rPr>
+        <w:t xml:space="preserve"> </w:t>
+      </w:r>
+      <w:r>
+        <w:rPr>
+          <w:sz w:val="28"/>
+          <w:szCs w:val="28"/>
+          <w:lang w:val="en-GB"/>
+        </w:rPr>
+        <w:t>by KN who</w:t>
+      </w:r>
+      <w:r>
+        <w:rPr>
+          <w:sz w:val="28"/>
+          <w:szCs w:val="28"/>
+          <w:lang w:val="en-GB"/>
+        </w:rPr>
+        <w:t xml:space="preserve"> </w:t>
+      </w:r>
+      <w:r>
+        <w:rPr>
+          <w:sz w:val="28"/>
+          <w:szCs w:val="28"/>
+          <w:lang w:val="en-GB"/>
+        </w:rPr>
+        <w:t>scrutin</w:t>
+      </w:r>
+      <w:r>
+        <w:rPr>
+          <w:sz w:val="28"/>
+          <w:szCs w:val="28"/>
+          <w:lang w:val="en-GB"/>
+        </w:rPr>
+        <w:t>ised</w:t>
+      </w:r>
+      <w:r>
+        <w:rPr>
+          <w:sz w:val="28"/>
+          <w:szCs w:val="28"/>
+          <w:lang w:val="en-GB"/>
+        </w:rPr>
+        <w:t xml:space="preserve"> the references</w:t>
+      </w:r>
+      <w:r>
+        <w:rPr>
+          <w:sz w:val="28"/>
+          <w:szCs w:val="28"/>
+          <w:lang w:val="en-GB"/>
+        </w:rPr>
+        <w:t xml:space="preserve"> to identify any publications that may have been missed by the search process.</w:t>
+      </w:r>
+      <w:r>
+        <w:rPr>
+          <w:sz w:val="28"/>
+          <w:szCs w:val="28"/>
+          <w:lang w:val="en-GB"/>
+        </w:rPr>
+        <w:t xml:space="preserve"> A senior reviewer, PD independently verified that the studies selected for inclusion by KN from the list generated in </w:t>
       </w:r>
       <w:proofErr w:type="spellStart"/>
       <w:r>
@@ -191,24 +1024,7 @@
           <w:szCs w:val="28"/>
           <w:lang w:val="en-GB"/>
         </w:rPr>
-        <w:t xml:space="preserve"> (</w:t>
-      </w:r>
-      <w:r>
-        <w:rPr>
-          <w:i/>
-          <w:sz w:val="28"/>
-          <w:szCs w:val="28"/>
-          <w:lang w:val="en-GB"/>
-        </w:rPr>
-        <w:t>insert reference)</w:t>
-      </w:r>
-      <w:r>
-        <w:rPr>
-          <w:sz w:val="28"/>
-          <w:szCs w:val="28"/>
-          <w:lang w:val="en-GB"/>
-        </w:rPr>
-        <w:t xml:space="preserve"> for screening.</w:t>
+        <w:t xml:space="preserve"> met the eligibility criteria.</w:t>
       </w:r>
     </w:p>
     <w:p>
@@ -228,14 +1044,503 @@
           <w:lang w:val="en-GB"/>
         </w:rPr>
       </w:pPr>
-      <w:r>
-        <w:rPr>
-          <w:sz w:val="28"/>
-          <w:szCs w:val="28"/>
-          <w:lang w:val="en-GB"/>
-        </w:rPr>
-        <w:t>Publications that met the inclusion criteria were identified and a full text screening was done. Each study’s references were examined to identify any publications that may have been missed by the search process.</w:t>
-      </w:r>
+    </w:p>
+    <w:p>
+      <w:pPr>
+        <w:rPr>
+          <w:sz w:val="28"/>
+          <w:szCs w:val="28"/>
+          <w:lang w:val="en-GB"/>
+        </w:rPr>
+      </w:pPr>
+      <w:r>
+        <w:rPr>
+          <w:sz w:val="28"/>
+          <w:szCs w:val="28"/>
+          <w:lang w:val="en-GB"/>
+        </w:rPr>
+        <w:lastRenderedPageBreak/>
+        <w:t>Methods</w:t>
+      </w:r>
+    </w:p>
+    <w:p>
+      <w:pPr>
+        <w:rPr>
+          <w:sz w:val="28"/>
+          <w:szCs w:val="28"/>
+          <w:lang w:val="en-GB"/>
+        </w:rPr>
+      </w:pPr>
+      <w:r>
+        <w:rPr>
+          <w:sz w:val="28"/>
+          <w:szCs w:val="28"/>
+          <w:lang w:val="en-GB"/>
+        </w:rPr>
+        <w:t>We wanted</w:t>
+      </w:r>
+      <w:r>
+        <w:rPr>
+          <w:sz w:val="28"/>
+          <w:szCs w:val="28"/>
+          <w:lang w:val="en-GB"/>
+        </w:rPr>
+        <w:t xml:space="preserve"> to examine how frequently updates of reviews </w:t>
+      </w:r>
+      <w:r>
+        <w:rPr>
+          <w:sz w:val="28"/>
+          <w:szCs w:val="28"/>
+          <w:lang w:val="en-GB"/>
+        </w:rPr>
+        <w:t xml:space="preserve">on CDSSs targeting behaviour modification </w:t>
+      </w:r>
+      <w:r>
+        <w:rPr>
+          <w:sz w:val="28"/>
+          <w:szCs w:val="28"/>
+          <w:lang w:val="en-GB"/>
+        </w:rPr>
+        <w:t>are conducted</w:t>
+      </w:r>
+      <w:r>
+        <w:rPr>
+          <w:sz w:val="28"/>
+          <w:szCs w:val="28"/>
+          <w:lang w:val="en-GB"/>
+        </w:rPr>
+        <w:t xml:space="preserve"> and</w:t>
+      </w:r>
+      <w:r>
+        <w:rPr>
+          <w:sz w:val="28"/>
+          <w:szCs w:val="28"/>
+          <w:lang w:val="en-GB"/>
+        </w:rPr>
+        <w:t xml:space="preserve"> what updates</w:t>
+      </w:r>
+      <w:r>
+        <w:rPr>
+          <w:sz w:val="28"/>
+          <w:szCs w:val="28"/>
+          <w:lang w:val="en-GB"/>
+        </w:rPr>
+        <w:t xml:space="preserve"> convey about the effectiveness of CDSSs.</w:t>
+      </w:r>
+      <w:r>
+        <w:rPr>
+          <w:sz w:val="28"/>
+          <w:szCs w:val="28"/>
+          <w:lang w:val="en-GB"/>
+        </w:rPr>
+        <w:t xml:space="preserve"> We also sought to give a precise</w:t>
+      </w:r>
+      <w:r>
+        <w:rPr>
+          <w:sz w:val="28"/>
+          <w:szCs w:val="28"/>
+          <w:lang w:val="en-GB"/>
+        </w:rPr>
+        <w:t xml:space="preserve"> summary</w:t>
+      </w:r>
+      <w:r>
+        <w:rPr>
+          <w:sz w:val="28"/>
+          <w:szCs w:val="28"/>
+          <w:lang w:val="en-GB"/>
+        </w:rPr>
+        <w:t xml:space="preserve"> estimate on the effectiveness of CDSSs</w:t>
+      </w:r>
+      <w:r>
+        <w:rPr>
+          <w:sz w:val="28"/>
+          <w:szCs w:val="28"/>
+          <w:lang w:val="en-GB"/>
+        </w:rPr>
+        <w:t xml:space="preserve"> in behaviour modification,</w:t>
+      </w:r>
+      <w:r>
+        <w:rPr>
+          <w:sz w:val="28"/>
+          <w:szCs w:val="28"/>
+          <w:lang w:val="en-GB"/>
+        </w:rPr>
+        <w:t xml:space="preserve"> taking into accoun</w:t>
+      </w:r>
+      <w:r>
+        <w:rPr>
+          <w:sz w:val="28"/>
+          <w:szCs w:val="28"/>
+          <w:lang w:val="en-GB"/>
+        </w:rPr>
+        <w:t xml:space="preserve">t the changes in technology </w:t>
+      </w:r>
+      <w:r>
+        <w:rPr>
+          <w:sz w:val="28"/>
+          <w:szCs w:val="28"/>
+          <w:lang w:val="en-GB"/>
+        </w:rPr>
+        <w:t>and</w:t>
+      </w:r>
+      <w:r>
+        <w:rPr>
+          <w:sz w:val="28"/>
+          <w:szCs w:val="28"/>
+          <w:lang w:val="en-GB"/>
+        </w:rPr>
+        <w:t xml:space="preserve"> time.</w:t>
+      </w:r>
+      <w:r>
+        <w:rPr>
+          <w:sz w:val="28"/>
+          <w:szCs w:val="28"/>
+          <w:lang w:val="en-GB"/>
+        </w:rPr>
+        <w:t xml:space="preserve"> Our main objective is to ascertain whether this can be used to recommend that additional studies on the effectiveness of CDSSs for behaviour modification, new reviews or updates of existing reviews are unwarranted.</w:t>
+      </w:r>
+      <w:r>
+        <w:rPr>
+          <w:sz w:val="28"/>
+          <w:szCs w:val="28"/>
+          <w:lang w:val="en-GB"/>
+        </w:rPr>
+        <w:t xml:space="preserve"> </w:t>
+      </w:r>
+    </w:p>
+    <w:p>
+      <w:pPr>
+        <w:rPr>
+          <w:sz w:val="28"/>
+          <w:szCs w:val="28"/>
+          <w:lang w:val="en-GB"/>
+        </w:rPr>
+      </w:pPr>
+      <w:r>
+        <w:rPr>
+          <w:sz w:val="28"/>
+          <w:szCs w:val="28"/>
+          <w:lang w:val="en-GB"/>
+        </w:rPr>
+        <w:t>Furthermore</w:t>
+      </w:r>
+      <w:r>
+        <w:rPr>
+          <w:sz w:val="28"/>
+          <w:szCs w:val="28"/>
+          <w:lang w:val="en-GB"/>
+        </w:rPr>
+        <w:t>, we also wanted to understand what ou</w:t>
+      </w:r>
+      <w:r>
+        <w:rPr>
+          <w:sz w:val="28"/>
+          <w:szCs w:val="28"/>
+          <w:lang w:val="en-GB"/>
+        </w:rPr>
+        <w:t xml:space="preserve">tcomes are reported and how they are </w:t>
+      </w:r>
+      <w:r>
+        <w:rPr>
+          <w:sz w:val="28"/>
+          <w:szCs w:val="28"/>
+          <w:lang w:val="en-GB"/>
+        </w:rPr>
+        <w:t>determined</w:t>
+      </w:r>
+      <w:r>
+        <w:rPr>
+          <w:sz w:val="28"/>
+          <w:szCs w:val="28"/>
+          <w:lang w:val="en-GB"/>
+        </w:rPr>
+        <w:t xml:space="preserve"> in </w:t>
+      </w:r>
+      <w:r>
+        <w:rPr>
+          <w:sz w:val="28"/>
+          <w:szCs w:val="28"/>
+          <w:lang w:val="en-GB"/>
+        </w:rPr>
+        <w:t>existing systematic</w:t>
+      </w:r>
+      <w:r>
+        <w:rPr>
+          <w:sz w:val="28"/>
+          <w:szCs w:val="28"/>
+          <w:lang w:val="en-GB"/>
+        </w:rPr>
+        <w:t xml:space="preserve"> reviews</w:t>
+      </w:r>
+      <w:r>
+        <w:rPr>
+          <w:sz w:val="28"/>
+          <w:szCs w:val="28"/>
+          <w:lang w:val="en-GB"/>
+        </w:rPr>
+        <w:t xml:space="preserve">. </w:t>
+      </w:r>
+      <w:r>
+        <w:rPr>
+          <w:sz w:val="28"/>
+          <w:szCs w:val="28"/>
+          <w:lang w:val="en-GB"/>
+        </w:rPr>
+        <w:t>Over and above that</w:t>
+      </w:r>
+      <w:r>
+        <w:rPr>
+          <w:sz w:val="28"/>
+          <w:szCs w:val="28"/>
+          <w:lang w:val="en-GB"/>
+        </w:rPr>
+        <w:t>, we wanted to understand how study quality is assessed</w:t>
+      </w:r>
+      <w:r>
+        <w:rPr>
+          <w:sz w:val="28"/>
+          <w:szCs w:val="28"/>
+          <w:lang w:val="en-GB"/>
+        </w:rPr>
+        <w:t xml:space="preserve"> especially due to methodological changes and the methods of analysis used</w:t>
+      </w:r>
+      <w:r>
+        <w:rPr>
+          <w:sz w:val="28"/>
+          <w:szCs w:val="28"/>
+          <w:lang w:val="en-GB"/>
+        </w:rPr>
+        <w:t xml:space="preserve"> for the outcomes</w:t>
+      </w:r>
+      <w:r>
+        <w:rPr>
+          <w:sz w:val="28"/>
+          <w:szCs w:val="28"/>
+          <w:lang w:val="en-GB"/>
+        </w:rPr>
+        <w:t xml:space="preserve"> by the reviewers.</w:t>
+      </w:r>
+    </w:p>
+    <w:p>
+      <w:pPr>
+        <w:rPr>
+          <w:sz w:val="28"/>
+          <w:szCs w:val="28"/>
+          <w:lang w:val="en-GB"/>
+        </w:rPr>
+      </w:pPr>
+      <w:r>
+        <w:rPr>
+          <w:sz w:val="28"/>
+          <w:szCs w:val="28"/>
+          <w:lang w:val="en-GB"/>
+        </w:rPr>
+        <w:t>To answer the above question</w:t>
+      </w:r>
+      <w:r>
+        <w:rPr>
+          <w:sz w:val="28"/>
+          <w:szCs w:val="28"/>
+          <w:lang w:val="en-GB"/>
+        </w:rPr>
+        <w:t>s</w:t>
+      </w:r>
+      <w:r>
+        <w:rPr>
+          <w:sz w:val="28"/>
+          <w:szCs w:val="28"/>
+          <w:lang w:val="en-GB"/>
+        </w:rPr>
+        <w:t>, a cumulative review and cumulative analysis was</w:t>
+      </w:r>
+      <w:r>
+        <w:rPr>
+          <w:sz w:val="28"/>
+          <w:szCs w:val="28"/>
+          <w:lang w:val="en-GB"/>
+        </w:rPr>
+        <w:t xml:space="preserve"> deemed</w:t>
+      </w:r>
+      <w:r>
+        <w:rPr>
+          <w:sz w:val="28"/>
+          <w:szCs w:val="28"/>
+          <w:lang w:val="en-GB"/>
+        </w:rPr>
+        <w:t xml:space="preserve"> appropriate.</w:t>
+      </w:r>
+      <w:r>
+        <w:rPr>
+          <w:sz w:val="28"/>
+          <w:szCs w:val="28"/>
+          <w:lang w:val="en-GB"/>
+        </w:rPr>
+        <w:t xml:space="preserve"> To be able to describe the frequency</w:t>
+      </w:r>
+      <w:r>
+        <w:rPr>
+          <w:sz w:val="28"/>
+          <w:szCs w:val="28"/>
+          <w:lang w:val="en-GB"/>
+        </w:rPr>
+        <w:t xml:space="preserve"> </w:t>
+      </w:r>
+      <w:r>
+        <w:rPr>
+          <w:sz w:val="28"/>
+          <w:szCs w:val="28"/>
+          <w:lang w:val="en-GB"/>
+        </w:rPr>
+        <w:t>of updating, we</w:t>
+      </w:r>
+      <w:r>
+        <w:rPr>
+          <w:sz w:val="28"/>
+          <w:szCs w:val="28"/>
+          <w:lang w:val="en-GB"/>
+        </w:rPr>
+        <w:t xml:space="preserve"> focussed on reviews with 20 or more RCTs because</w:t>
+      </w:r>
+      <w:r>
+        <w:rPr>
+          <w:sz w:val="28"/>
+          <w:szCs w:val="28"/>
+          <w:lang w:val="en-GB"/>
+        </w:rPr>
+        <w:t xml:space="preserve"> we suspected</w:t>
+      </w:r>
+      <w:r>
+        <w:rPr>
+          <w:sz w:val="28"/>
+          <w:szCs w:val="28"/>
+          <w:lang w:val="en-GB"/>
+        </w:rPr>
+        <w:t xml:space="preserve"> they were more likely to have a meta-analysis conducted and </w:t>
+      </w:r>
+      <w:r>
+        <w:rPr>
+          <w:sz w:val="28"/>
+          <w:szCs w:val="28"/>
+          <w:lang w:val="en-GB"/>
+        </w:rPr>
+        <w:t>thus</w:t>
+      </w:r>
+      <w:r>
+        <w:rPr>
+          <w:sz w:val="28"/>
+          <w:szCs w:val="28"/>
+          <w:lang w:val="en-GB"/>
+        </w:rPr>
+        <w:t xml:space="preserve"> likely to be updated frequently. </w:t>
+      </w:r>
+    </w:p>
+    <w:p>
+      <w:pPr>
+        <w:rPr>
+          <w:sz w:val="28"/>
+          <w:szCs w:val="28"/>
+          <w:lang w:val="en-GB"/>
+        </w:rPr>
+      </w:pPr>
+      <w:r>
+        <w:rPr>
+          <w:sz w:val="28"/>
+          <w:szCs w:val="28"/>
+          <w:lang w:val="en-GB"/>
+        </w:rPr>
+        <w:t>Our search and screening process resulted in 22 SR and MA publications with a combined total of more than 480 studies several of which were duplicates.</w:t>
+      </w:r>
+      <w:r>
+        <w:rPr>
+          <w:sz w:val="28"/>
+          <w:szCs w:val="28"/>
+          <w:lang w:val="en-GB"/>
+        </w:rPr>
+        <w:t xml:space="preserve"> We first exhaustively studied the reviews to understand the methodology – </w:t>
+      </w:r>
+      <w:r>
+        <w:rPr>
+          <w:sz w:val="28"/>
+          <w:szCs w:val="28"/>
+          <w:lang w:val="en-GB"/>
+        </w:rPr>
+        <w:t xml:space="preserve">what outcomes were reported, </w:t>
+      </w:r>
+      <w:r>
+        <w:rPr>
+          <w:sz w:val="28"/>
+          <w:szCs w:val="28"/>
+          <w:lang w:val="en-GB"/>
+        </w:rPr>
+        <w:t xml:space="preserve">how outcomes were determined, the method of analysis used in calculating the effect estimate and if any updates had been done on a publication. For any publications with updates available, we noted the date the update was conducted, surname and email of the corresponding author, reported outcomes, number of additional studies for each updated outcome, method of quality assessment and rating for each </w:t>
+      </w:r>
+      <w:r>
+        <w:rPr>
+          <w:sz w:val="28"/>
+          <w:szCs w:val="28"/>
+          <w:lang w:val="en-GB"/>
+        </w:rPr>
+        <w:t>inclu</w:t>
+      </w:r>
+      <w:r>
+        <w:rPr>
+          <w:sz w:val="28"/>
+          <w:szCs w:val="28"/>
+          <w:lang w:val="en-GB"/>
+        </w:rPr>
+        <w:t>ded study and also the reported method of assessment.</w:t>
+      </w:r>
+      <w:r>
+        <w:rPr>
+          <w:sz w:val="28"/>
+          <w:szCs w:val="28"/>
+          <w:lang w:val="en-GB"/>
+        </w:rPr>
+        <w:t xml:space="preserve"> To arrive at a concrete list of unduplicated studies, we abstracted the following information about constituent primary studies from each of the 22 systematic reviews; surname of the corresponding author, year a</w:t>
+      </w:r>
+      <w:r>
+        <w:rPr>
+          <w:sz w:val="28"/>
+          <w:szCs w:val="28"/>
+          <w:lang w:val="en-GB"/>
+        </w:rPr>
+        <w:t xml:space="preserve">nd journal where publication was </w:t>
+      </w:r>
+      <w:r>
+        <w:rPr>
+          <w:sz w:val="28"/>
+          <w:szCs w:val="28"/>
+          <w:lang w:val="en-GB"/>
+        </w:rPr>
+        <w:t>included</w:t>
+      </w:r>
+      <w:r>
+        <w:rPr>
+          <w:sz w:val="28"/>
+          <w:szCs w:val="28"/>
+          <w:lang w:val="en-GB"/>
+        </w:rPr>
+        <w:t xml:space="preserve"> from, outcome in the SR &amp; MA </w:t>
+      </w:r>
+      <w:r>
+        <w:rPr>
+          <w:sz w:val="28"/>
+          <w:szCs w:val="28"/>
+          <w:lang w:val="en-GB"/>
+        </w:rPr>
+        <w:t xml:space="preserve">under which the study was included, the effect estimates used to assess the outcome including the confidence intervals and p – values where availed. We used this information to remove duplicates and </w:t>
+      </w:r>
+      <w:r>
+        <w:rPr>
+          <w:sz w:val="28"/>
+          <w:szCs w:val="28"/>
+          <w:lang w:val="en-GB"/>
+        </w:rPr>
+        <w:lastRenderedPageBreak/>
+        <w:t>where appropriate, we conducted a cumulative estimate using the reported effect estimates from each study.</w:t>
+      </w:r>
+      <w:bookmarkStart w:id="0" w:name="_GoBack"/>
+      <w:bookmarkEnd w:id="0"/>
     </w:p>
     <w:sectPr>
       <w:pgSz w:w="11906" w:h="16838"/>

</xml_diff>